<commit_message>
Word com quanto custa e sustentabilidade
</commit_message>
<xml_diff>
--- a/Projeto Morango Completo.docx
+++ b/Projeto Morango Completo.docx
@@ -1102,7 +1102,7 @@
         <w:spacing w:line="240" w:lineRule="auto"/>
         <w:rPr>
           <w:rFonts w:ascii="Arial" w:eastAsiaTheme="minorEastAsia" w:hAnsi="Arial" w:cs="Arial"/>
-          <w:color w:val="222222"/>
+          <w:color w:val="0D0D0D" w:themeColor="text1" w:themeTint="F2"/>
           <w:sz w:val="24"/>
           <w:szCs w:val="24"/>
         </w:rPr>
@@ -1110,7 +1110,7 @@
       <w:r>
         <w:rPr>
           <w:rFonts w:ascii="Arial" w:hAnsi="Arial" w:cs="Arial"/>
-          <w:color w:val="333333"/>
+          <w:color w:val="0D0D0D" w:themeColor="text1" w:themeTint="F2"/>
           <w:sz w:val="24"/>
           <w:szCs w:val="24"/>
         </w:rPr>
@@ -1119,7 +1119,7 @@
       <w:r>
         <w:rPr>
           <w:rFonts w:ascii="Arial" w:hAnsi="Arial" w:cs="Arial"/>
-          <w:color w:val="333333"/>
+          <w:color w:val="0D0D0D" w:themeColor="text1" w:themeTint="F2"/>
           <w:sz w:val="24"/>
           <w:szCs w:val="24"/>
         </w:rPr>
@@ -1156,75 +1156,65 @@
         <w:t>Quanto custa este problema?</w:t>
       </w:r>
     </w:p>
-    <w:p>
-      <w:pPr>
+    <w:p/>
+    <w:p>
+      <w:pPr>
+        <w:pStyle w:val="PargrafodaLista"/>
+        <w:numPr>
+          <w:ilvl w:val="0"/>
+          <w:numId w:val="31"/>
+        </w:numPr>
         <w:spacing w:line="240" w:lineRule="auto"/>
         <w:rPr>
           <w:rFonts w:ascii="Arial" w:hAnsi="Arial" w:cs="Arial"/>
         </w:rPr>
       </w:pPr>
-    </w:p>
-    <w:p>
-      <w:pPr>
-        <w:spacing w:line="240" w:lineRule="auto"/>
-        <w:rPr>
-          <w:rFonts w:ascii="Arial" w:eastAsiaTheme="minorEastAsia" w:hAnsi="Arial" w:cs="Arial"/>
-        </w:rPr>
-      </w:pPr>
-    </w:p>
-    <w:p>
-      <w:pPr>
-        <w:spacing w:line="240" w:lineRule="auto"/>
-        <w:rPr>
-          <w:rFonts w:ascii="Arial" w:eastAsiaTheme="minorEastAsia" w:hAnsi="Arial" w:cs="Arial"/>
-        </w:rPr>
-      </w:pPr>
-    </w:p>
-    <w:p>
-      <w:pPr>
-        <w:spacing w:line="240" w:lineRule="auto"/>
-        <w:rPr>
-          <w:rFonts w:ascii="Arial" w:eastAsiaTheme="minorEastAsia" w:hAnsi="Arial" w:cs="Arial"/>
-        </w:rPr>
-      </w:pPr>
-    </w:p>
-    <w:p>
-      <w:pPr>
-        <w:spacing w:line="240" w:lineRule="auto"/>
-        <w:rPr>
-          <w:rFonts w:ascii="Arial" w:eastAsiaTheme="minorEastAsia" w:hAnsi="Arial" w:cs="Arial"/>
-        </w:rPr>
-      </w:pPr>
-    </w:p>
-    <w:p>
-      <w:pPr>
-        <w:spacing w:line="240" w:lineRule="auto"/>
-        <w:rPr>
-          <w:rFonts w:ascii="Arial" w:eastAsiaTheme="minorEastAsia" w:hAnsi="Arial" w:cs="Arial"/>
-        </w:rPr>
-      </w:pPr>
-    </w:p>
-    <w:p>
-      <w:pPr>
-        <w:spacing w:line="240" w:lineRule="auto"/>
-        <w:rPr>
-          <w:rFonts w:ascii="Arial" w:eastAsiaTheme="minorEastAsia" w:hAnsi="Arial" w:cs="Arial"/>
-        </w:rPr>
-      </w:pPr>
-    </w:p>
-    <w:p>
-      <w:pPr>
-        <w:spacing w:line="240" w:lineRule="auto"/>
-        <w:rPr>
-          <w:rFonts w:ascii="Arial" w:eastAsiaTheme="minorEastAsia" w:hAnsi="Arial" w:cs="Arial"/>
-        </w:rPr>
-      </w:pPr>
-    </w:p>
-    <w:p>
-      <w:pPr>
-        <w:spacing w:line="240" w:lineRule="auto"/>
-        <w:rPr>
-          <w:rFonts w:ascii="Arial" w:eastAsiaTheme="minorEastAsia" w:hAnsi="Arial" w:cs="Arial"/>
+      <w:r>
+        <w:rPr>
+          <w:rFonts w:ascii="Arial" w:hAnsi="Arial" w:cs="Arial"/>
+        </w:rPr>
+        <w:t>A fazenda urbana média tem vendas de pouco menos de R$270.000 por ano, embora as operações hidropônicas rendam mais do que o dobro e as fazendas em telhados um sexto disso. Esse salário modesto pode ser o motivo pelo qual 1 em cada 3 agricultores urbanos relatou ganhar a vida com suas fazendas.</w:t>
+      </w:r>
+    </w:p>
+    <w:p>
+      <w:pPr>
+        <w:pStyle w:val="PargrafodaLista"/>
+        <w:spacing w:line="240" w:lineRule="auto"/>
+        <w:rPr>
+          <w:rFonts w:ascii="Arial" w:hAnsi="Arial" w:cs="Arial"/>
+        </w:rPr>
+      </w:pPr>
+    </w:p>
+    <w:p>
+      <w:pPr>
+        <w:pStyle w:val="PargrafodaLista"/>
+        <w:spacing w:line="240" w:lineRule="auto"/>
+        <w:rPr>
+          <w:rFonts w:ascii="Arial" w:hAnsi="Arial" w:cs="Arial"/>
+        </w:rPr>
+      </w:pPr>
+      <w:r>
+        <w:rPr>
+          <w:rFonts w:ascii="Arial" w:hAnsi="Arial" w:cs="Arial"/>
+        </w:rPr>
+        <w:t>Para o mercado de fazendas urbanas, em 2020 a expectativa é faturar 3,5 milhões por ano.</w:t>
+      </w:r>
+    </w:p>
+    <w:p>
+      <w:pPr>
+        <w:pStyle w:val="PargrafodaLista"/>
+        <w:spacing w:line="240" w:lineRule="auto"/>
+        <w:rPr>
+          <w:rFonts w:ascii="Arial" w:hAnsi="Arial" w:cs="Arial"/>
+        </w:rPr>
+      </w:pPr>
+    </w:p>
+    <w:p>
+      <w:pPr>
+        <w:pStyle w:val="PargrafodaLista"/>
+        <w:spacing w:line="240" w:lineRule="auto"/>
+        <w:rPr>
+          <w:rFonts w:ascii="Arial" w:hAnsi="Arial" w:cs="Arial"/>
         </w:rPr>
       </w:pPr>
     </w:p>
@@ -1247,6 +1237,7 @@
           <w:sz w:val="32"/>
           <w:szCs w:val="32"/>
         </w:rPr>
+        <w:lastRenderedPageBreak/>
         <w:t>O problema afeta os aspectos da sustentabilidade?</w:t>
       </w:r>
     </w:p>
@@ -1275,16 +1266,12 @@
         <w:rPr>
           <w:rFonts w:ascii="Arial" w:eastAsiaTheme="minorEastAsia" w:hAnsi="Arial" w:cs="Arial"/>
           <w:color w:val="201F1E"/>
-          <w:sz w:val="24"/>
-          <w:szCs w:val="24"/>
-        </w:rPr>
-      </w:pPr>
-      <w:r>
-        <w:rPr>
-          <w:rFonts w:ascii="Arial" w:eastAsiaTheme="minorEastAsia" w:hAnsi="Arial" w:cs="Arial"/>
-          <w:color w:val="201F1E"/>
-          <w:sz w:val="24"/>
-          <w:szCs w:val="24"/>
+        </w:rPr>
+      </w:pPr>
+      <w:r>
+        <w:rPr>
+          <w:rFonts w:ascii="Arial" w:eastAsiaTheme="minorEastAsia" w:hAnsi="Arial" w:cs="Arial"/>
+          <w:color w:val="201F1E"/>
         </w:rPr>
         <w:t xml:space="preserve">Sim, </w:t>
       </w:r>
@@ -1292,28 +1279,56 @@
         <w:rPr>
           <w:rFonts w:ascii="Arial" w:eastAsiaTheme="minorEastAsia" w:hAnsi="Arial" w:cs="Arial"/>
           <w:color w:val="201F1E"/>
-          <w:sz w:val="24"/>
-          <w:szCs w:val="24"/>
-        </w:rPr>
-        <w:t>atualmente</w:t>
-      </w:r>
-      <w:r>
-        <w:rPr>
-          <w:rFonts w:ascii="Arial" w:eastAsiaTheme="minorEastAsia" w:hAnsi="Arial" w:cs="Arial"/>
-          <w:color w:val="201F1E"/>
-          <w:sz w:val="24"/>
-          <w:szCs w:val="24"/>
-        </w:rPr>
-        <w:t xml:space="preserve"> grande parte dos fazendeiros procuram um terreno enorme para ter bastante lucro</w:t>
-      </w:r>
-      <w:r>
-        <w:rPr>
-          <w:rFonts w:ascii="Arial" w:eastAsiaTheme="minorEastAsia" w:hAnsi="Arial" w:cs="Arial"/>
-          <w:color w:val="201F1E"/>
-          <w:sz w:val="24"/>
-          <w:szCs w:val="24"/>
-        </w:rPr>
-        <w:t>.</w:t>
+        </w:rPr>
+        <w:t>na</w:t>
+      </w:r>
+      <w:r>
+        <w:rPr>
+          <w:rFonts w:ascii="Arial" w:eastAsiaTheme="minorEastAsia" w:hAnsi="Arial" w:cs="Arial"/>
+          <w:color w:val="201F1E"/>
+        </w:rPr>
+        <w:t xml:space="preserve"> produção urbana, a economia de alguns insumos é substancial. É possível reduzir o uso de tudo. Nas fazendas urbanas podem ser utilizadas técnicas sustentáveis que incluem o aproveitamento da água da chuva. Pode-se utilizar 95</w:t>
+      </w:r>
+      <w:r>
+        <w:rPr>
+          <w:rFonts w:ascii="Arial" w:eastAsiaTheme="minorEastAsia" w:hAnsi="Arial" w:cs="Arial"/>
+          <w:color w:val="201F1E"/>
+        </w:rPr>
+        <w:t>% menos</w:t>
+      </w:r>
+      <w:r>
+        <w:rPr>
+          <w:rFonts w:ascii="Arial" w:eastAsiaTheme="minorEastAsia" w:hAnsi="Arial" w:cs="Arial"/>
+          <w:color w:val="201F1E"/>
+        </w:rPr>
+        <w:t xml:space="preserve"> água que numa produção do campo.</w:t>
+      </w:r>
+    </w:p>
+    <w:p>
+      <w:pPr>
+        <w:pStyle w:val="PargrafodaLista"/>
+        <w:spacing w:line="240" w:lineRule="auto"/>
+        <w:rPr>
+          <w:rFonts w:ascii="Arial" w:eastAsiaTheme="minorEastAsia" w:hAnsi="Arial" w:cs="Arial"/>
+          <w:color w:val="201F1E"/>
+        </w:rPr>
+      </w:pPr>
+    </w:p>
+    <w:p>
+      <w:pPr>
+        <w:pStyle w:val="PargrafodaLista"/>
+        <w:spacing w:line="240" w:lineRule="auto"/>
+        <w:rPr>
+          <w:rFonts w:ascii="Arial" w:eastAsiaTheme="minorEastAsia" w:hAnsi="Arial" w:cs="Arial"/>
+          <w:color w:val="201F1E"/>
+        </w:rPr>
+      </w:pPr>
+      <w:r>
+        <w:rPr>
+          <w:rFonts w:ascii="Arial" w:eastAsiaTheme="minorEastAsia" w:hAnsi="Arial" w:cs="Arial"/>
+          <w:color w:val="201F1E"/>
+        </w:rPr>
+        <w:t>É possível também reduzir 70% do desperdício no processo, incluindo na logística de distribuição.</w:t>
       </w:r>
     </w:p>
     <w:p>
@@ -1470,7 +1485,67 @@
           <w:sz w:val="24"/>
           <w:szCs w:val="24"/>
         </w:rPr>
-        <w:t>Sim, criada oficialmente em 2017, a Pink Farms passou a integrar, no ano passado, o time de agtechs (as startups de inovação no agro) do fundo de capital de risco paulistano SP Ventures. Também em 2019, a agtech conseguiu seu primeiro aporte de R$ 2 milhões.</w:t>
+        <w:t xml:space="preserve">Sim, criada oficialmente em 2017, a Pink </w:t>
+      </w:r>
+      <w:proofErr w:type="spellStart"/>
+      <w:r>
+        <w:rPr>
+          <w:rFonts w:ascii="Arial" w:eastAsiaTheme="minorEastAsia" w:hAnsi="Arial" w:cs="Arial"/>
+          <w:color w:val="201F1E"/>
+          <w:sz w:val="24"/>
+          <w:szCs w:val="24"/>
+        </w:rPr>
+        <w:t>Farms</w:t>
+      </w:r>
+      <w:proofErr w:type="spellEnd"/>
+      <w:r>
+        <w:rPr>
+          <w:rFonts w:ascii="Arial" w:eastAsiaTheme="minorEastAsia" w:hAnsi="Arial" w:cs="Arial"/>
+          <w:color w:val="201F1E"/>
+          <w:sz w:val="24"/>
+          <w:szCs w:val="24"/>
+        </w:rPr>
+        <w:t xml:space="preserve"> passou a integrar, no ano passado, o time de </w:t>
+      </w:r>
+      <w:proofErr w:type="spellStart"/>
+      <w:r>
+        <w:rPr>
+          <w:rFonts w:ascii="Arial" w:eastAsiaTheme="minorEastAsia" w:hAnsi="Arial" w:cs="Arial"/>
+          <w:color w:val="201F1E"/>
+          <w:sz w:val="24"/>
+          <w:szCs w:val="24"/>
+        </w:rPr>
+        <w:t>agtechs</w:t>
+      </w:r>
+      <w:proofErr w:type="spellEnd"/>
+      <w:r>
+        <w:rPr>
+          <w:rFonts w:ascii="Arial" w:eastAsiaTheme="minorEastAsia" w:hAnsi="Arial" w:cs="Arial"/>
+          <w:color w:val="201F1E"/>
+          <w:sz w:val="24"/>
+          <w:szCs w:val="24"/>
+        </w:rPr>
+        <w:t xml:space="preserve"> (as startups de inovação no agro) do fundo de capital de risco paulistano SP Ventures. Também em 2019, a </w:t>
+      </w:r>
+      <w:proofErr w:type="spellStart"/>
+      <w:r>
+        <w:rPr>
+          <w:rFonts w:ascii="Arial" w:eastAsiaTheme="minorEastAsia" w:hAnsi="Arial" w:cs="Arial"/>
+          <w:color w:val="201F1E"/>
+          <w:sz w:val="24"/>
+          <w:szCs w:val="24"/>
+        </w:rPr>
+        <w:t>agtech</w:t>
+      </w:r>
+      <w:proofErr w:type="spellEnd"/>
+      <w:r>
+        <w:rPr>
+          <w:rFonts w:ascii="Arial" w:eastAsiaTheme="minorEastAsia" w:hAnsi="Arial" w:cs="Arial"/>
+          <w:color w:val="201F1E"/>
+          <w:sz w:val="24"/>
+          <w:szCs w:val="24"/>
+        </w:rPr>
+        <w:t xml:space="preserve"> conseguiu seu primeiro aporte de R$ 2 milhões.</w:t>
       </w:r>
     </w:p>
     <w:p>
@@ -2788,6 +2863,7 @@
           <w:rFonts w:ascii="Times New Roman" w:eastAsia="Calibri" w:hAnsi="Times New Roman" w:cs="Times New Roman"/>
           <w:b/>
           <w:bCs/>
+          <w:noProof/>
           <w:color w:val="201F1E"/>
           <w:sz w:val="56"/>
           <w:szCs w:val="56"/>
@@ -2846,6 +2922,7 @@
           <w:rFonts w:ascii="Times New Roman" w:eastAsia="Calibri" w:hAnsi="Times New Roman" w:cs="Times New Roman"/>
           <w:b/>
           <w:bCs/>
+          <w:noProof/>
           <w:color w:val="201F1E"/>
           <w:sz w:val="56"/>
           <w:szCs w:val="56"/>
@@ -3122,7 +3199,25 @@
           <w:szCs w:val="24"/>
         </w:rPr>
         <w:br/>
-        <w:t>– Alimentação: 3,0 a 5,0 VDC (5,5 Vdc máximo)</w:t>
+        <w:t xml:space="preserve">– Alimentação: 3,0 a 5,0 VDC (5,5 </w:t>
+      </w:r>
+      <w:proofErr w:type="spellStart"/>
+      <w:r>
+        <w:rPr>
+          <w:rFonts w:ascii="Arial" w:eastAsiaTheme="minorEastAsia" w:hAnsi="Arial" w:cs="Arial"/>
+          <w:sz w:val="24"/>
+          <w:szCs w:val="24"/>
+        </w:rPr>
+        <w:t>Vdc</w:t>
+      </w:r>
+      <w:proofErr w:type="spellEnd"/>
+      <w:r>
+        <w:rPr>
+          <w:rFonts w:ascii="Arial" w:eastAsiaTheme="minorEastAsia" w:hAnsi="Arial" w:cs="Arial"/>
+          <w:sz w:val="24"/>
+          <w:szCs w:val="24"/>
+        </w:rPr>
+        <w:t xml:space="preserve"> máximo)</w:t>
       </w:r>
       <w:r>
         <w:rPr>
@@ -3131,8 +3226,36 @@
           <w:szCs w:val="24"/>
         </w:rPr>
         <w:br/>
-        <w:t>– Corrente: 200uA a 500mA, em stand by de 100uA a 150 uA</w:t>
-      </w:r>
+        <w:t xml:space="preserve">– Corrente: 200uA a 500mA, em stand </w:t>
+      </w:r>
+      <w:proofErr w:type="spellStart"/>
+      <w:r>
+        <w:rPr>
+          <w:rFonts w:ascii="Arial" w:eastAsiaTheme="minorEastAsia" w:hAnsi="Arial" w:cs="Arial"/>
+          <w:sz w:val="24"/>
+          <w:szCs w:val="24"/>
+        </w:rPr>
+        <w:t>by</w:t>
+      </w:r>
+      <w:proofErr w:type="spellEnd"/>
+      <w:r>
+        <w:rPr>
+          <w:rFonts w:ascii="Arial" w:eastAsiaTheme="minorEastAsia" w:hAnsi="Arial" w:cs="Arial"/>
+          <w:sz w:val="24"/>
+          <w:szCs w:val="24"/>
+        </w:rPr>
+        <w:t xml:space="preserve"> de 100uA a 150 </w:t>
+      </w:r>
+      <w:proofErr w:type="spellStart"/>
+      <w:r>
+        <w:rPr>
+          <w:rFonts w:ascii="Arial" w:eastAsiaTheme="minorEastAsia" w:hAnsi="Arial" w:cs="Arial"/>
+          <w:sz w:val="24"/>
+          <w:szCs w:val="24"/>
+        </w:rPr>
+        <w:t>uA</w:t>
+      </w:r>
+      <w:proofErr w:type="spellEnd"/>
       <w:r>
         <w:rPr>
           <w:rFonts w:ascii="Arial" w:eastAsiaTheme="minorEastAsia" w:hAnsi="Arial" w:cs="Arial"/>
@@ -3382,7 +3505,21 @@
         <w:rPr>
           <w:rFonts w:ascii="Times New Roman" w:eastAsiaTheme="minorEastAsia" w:hAnsi="Times New Roman" w:cs="Times New Roman"/>
         </w:rPr>
-        <w:t>#include "dht.h" //INCLUSÃO DE BIBLIOTECA</w:t>
+        <w:t>#include "</w:t>
+      </w:r>
+      <w:proofErr w:type="spellStart"/>
+      <w:r>
+        <w:rPr>
+          <w:rFonts w:ascii="Times New Roman" w:eastAsiaTheme="minorEastAsia" w:hAnsi="Times New Roman" w:cs="Times New Roman"/>
+        </w:rPr>
+        <w:t>dht.h</w:t>
+      </w:r>
+      <w:proofErr w:type="spellEnd"/>
+      <w:r>
+        <w:rPr>
+          <w:rFonts w:ascii="Times New Roman" w:eastAsiaTheme="minorEastAsia" w:hAnsi="Times New Roman" w:cs="Times New Roman"/>
+        </w:rPr>
+        <w:t>" //INCLUSÃO DE BIBLIOTECA</w:t>
       </w:r>
     </w:p>
     <w:p>
@@ -3400,11 +3537,33 @@
           <w:rFonts w:ascii="Times New Roman" w:eastAsiaTheme="minorEastAsia" w:hAnsi="Times New Roman" w:cs="Times New Roman"/>
         </w:rPr>
       </w:pPr>
-      <w:r>
-        <w:rPr>
-          <w:rFonts w:ascii="Times New Roman" w:eastAsiaTheme="minorEastAsia" w:hAnsi="Times New Roman" w:cs="Times New Roman"/>
-        </w:rPr>
-        <w:t>const int pinoDHT11 = A1; //PINO ANALÓGICO UTILIZADO PELO DHT11</w:t>
+      <w:proofErr w:type="spellStart"/>
+      <w:r>
+        <w:rPr>
+          <w:rFonts w:ascii="Times New Roman" w:eastAsiaTheme="minorEastAsia" w:hAnsi="Times New Roman" w:cs="Times New Roman"/>
+        </w:rPr>
+        <w:t>const</w:t>
+      </w:r>
+      <w:proofErr w:type="spellEnd"/>
+      <w:r>
+        <w:rPr>
+          <w:rFonts w:ascii="Times New Roman" w:eastAsiaTheme="minorEastAsia" w:hAnsi="Times New Roman" w:cs="Times New Roman"/>
+        </w:rPr>
+        <w:t xml:space="preserve"> </w:t>
+      </w:r>
+      <w:proofErr w:type="spellStart"/>
+      <w:r>
+        <w:rPr>
+          <w:rFonts w:ascii="Times New Roman" w:eastAsiaTheme="minorEastAsia" w:hAnsi="Times New Roman" w:cs="Times New Roman"/>
+        </w:rPr>
+        <w:t>int</w:t>
+      </w:r>
+      <w:proofErr w:type="spellEnd"/>
+      <w:r>
+        <w:rPr>
+          <w:rFonts w:ascii="Times New Roman" w:eastAsiaTheme="minorEastAsia" w:hAnsi="Times New Roman" w:cs="Times New Roman"/>
+        </w:rPr>
+        <w:t xml:space="preserve"> pinoDHT11 = A1; //PINO ANALÓGICO UTILIZADO PELO DHT11</w:t>
       </w:r>
     </w:p>
     <w:p>
@@ -3422,11 +3581,19 @@
           <w:rFonts w:ascii="Times New Roman" w:eastAsiaTheme="minorEastAsia" w:hAnsi="Times New Roman" w:cs="Times New Roman"/>
         </w:rPr>
       </w:pPr>
-      <w:r>
-        <w:rPr>
-          <w:rFonts w:ascii="Times New Roman" w:eastAsiaTheme="minorEastAsia" w:hAnsi="Times New Roman" w:cs="Times New Roman"/>
-        </w:rPr>
-        <w:t>dht DHT; //VARIÁVEL DO TIPO DHT</w:t>
+      <w:proofErr w:type="spellStart"/>
+      <w:r>
+        <w:rPr>
+          <w:rFonts w:ascii="Times New Roman" w:eastAsiaTheme="minorEastAsia" w:hAnsi="Times New Roman" w:cs="Times New Roman"/>
+        </w:rPr>
+        <w:t>dht</w:t>
+      </w:r>
+      <w:proofErr w:type="spellEnd"/>
+      <w:r>
+        <w:rPr>
+          <w:rFonts w:ascii="Times New Roman" w:eastAsiaTheme="minorEastAsia" w:hAnsi="Times New Roman" w:cs="Times New Roman"/>
+        </w:rPr>
+        <w:t xml:space="preserve"> DHT; //VARIÁVEL DO TIPO DHT</w:t>
       </w:r>
     </w:p>
     <w:p>
@@ -3446,81 +3613,129 @@
           <w:bCs/>
         </w:rPr>
       </w:pPr>
+      <w:proofErr w:type="spellStart"/>
       <w:r>
         <w:rPr>
           <w:rFonts w:ascii="Times New Roman" w:eastAsiaTheme="minorEastAsia" w:hAnsi="Times New Roman" w:cs="Times New Roman"/>
           <w:b/>
           <w:bCs/>
         </w:rPr>
-        <w:t>void setup () {</w:t>
-      </w:r>
-    </w:p>
-    <w:p>
-      <w:pPr>
-        <w:spacing w:after="0" w:line="276" w:lineRule="auto"/>
-        <w:rPr>
-          <w:rFonts w:ascii="Times New Roman" w:eastAsiaTheme="minorEastAsia" w:hAnsi="Times New Roman" w:cs="Times New Roman"/>
-        </w:rPr>
-      </w:pPr>
-      <w:r>
-        <w:rPr>
-          <w:rFonts w:ascii="Times New Roman" w:eastAsiaTheme="minorEastAsia" w:hAnsi="Times New Roman" w:cs="Times New Roman"/>
-        </w:rPr>
-        <w:t xml:space="preserve">  Serial.begin(9600); //INICIALIZA A SERIAL</w:t>
-      </w:r>
-    </w:p>
-    <w:p>
-      <w:pPr>
-        <w:spacing w:after="0" w:line="276" w:lineRule="auto"/>
-        <w:rPr>
-          <w:rFonts w:ascii="Times New Roman" w:eastAsiaTheme="minorEastAsia" w:hAnsi="Times New Roman" w:cs="Times New Roman"/>
-        </w:rPr>
-      </w:pPr>
-      <w:r>
-        <w:rPr>
-          <w:rFonts w:ascii="Times New Roman" w:eastAsiaTheme="minorEastAsia" w:hAnsi="Times New Roman" w:cs="Times New Roman"/>
-        </w:rPr>
-        <w:t xml:space="preserve">  delay (2000); //INTERVALO DE 2 SEGUNDO ANTES DE INICIAR</w:t>
-      </w:r>
-    </w:p>
-    <w:p>
-      <w:pPr>
-        <w:spacing w:after="0" w:line="276" w:lineRule="auto"/>
-        <w:rPr>
-          <w:rFonts w:ascii="Times New Roman" w:eastAsiaTheme="minorEastAsia" w:hAnsi="Times New Roman" w:cs="Times New Roman"/>
-        </w:rPr>
-      </w:pPr>
-      <w:r>
-        <w:rPr>
-          <w:rFonts w:ascii="Times New Roman" w:eastAsiaTheme="minorEastAsia" w:hAnsi="Times New Roman" w:cs="Times New Roman"/>
-        </w:rPr>
-        <w:t>}</w:t>
-      </w:r>
-    </w:p>
-    <w:p>
-      <w:pPr>
-        <w:spacing w:after="0" w:line="276" w:lineRule="auto"/>
-        <w:rPr>
-          <w:rFonts w:ascii="Times New Roman" w:eastAsiaTheme="minorEastAsia" w:hAnsi="Times New Roman" w:cs="Times New Roman"/>
-        </w:rPr>
-      </w:pPr>
-    </w:p>
-    <w:p>
-      <w:pPr>
-        <w:spacing w:after="0" w:line="276" w:lineRule="auto"/>
+        <w:t>void</w:t>
+      </w:r>
+      <w:proofErr w:type="spellEnd"/>
+      <w:r>
         <w:rPr>
           <w:rFonts w:ascii="Times New Roman" w:eastAsiaTheme="minorEastAsia" w:hAnsi="Times New Roman" w:cs="Times New Roman"/>
           <w:b/>
           <w:bCs/>
         </w:rPr>
-      </w:pPr>
-      <w:r>
+        <w:t xml:space="preserve"> setup () {</w:t>
+      </w:r>
+    </w:p>
+    <w:p>
+      <w:pPr>
+        <w:spacing w:after="0" w:line="276" w:lineRule="auto"/>
+        <w:rPr>
+          <w:rFonts w:ascii="Times New Roman" w:eastAsiaTheme="minorEastAsia" w:hAnsi="Times New Roman" w:cs="Times New Roman"/>
+        </w:rPr>
+      </w:pPr>
+      <w:r>
+        <w:rPr>
+          <w:rFonts w:ascii="Times New Roman" w:eastAsiaTheme="minorEastAsia" w:hAnsi="Times New Roman" w:cs="Times New Roman"/>
+        </w:rPr>
+        <w:t xml:space="preserve">  </w:t>
+      </w:r>
+      <w:proofErr w:type="spellStart"/>
+      <w:r>
+        <w:rPr>
+          <w:rFonts w:ascii="Times New Roman" w:eastAsiaTheme="minorEastAsia" w:hAnsi="Times New Roman" w:cs="Times New Roman"/>
+        </w:rPr>
+        <w:t>Serial.begin</w:t>
+      </w:r>
+      <w:proofErr w:type="spellEnd"/>
+      <w:r>
+        <w:rPr>
+          <w:rFonts w:ascii="Times New Roman" w:eastAsiaTheme="minorEastAsia" w:hAnsi="Times New Roman" w:cs="Times New Roman"/>
+        </w:rPr>
+        <w:t>(9600); //INICIALIZA A SERIAL</w:t>
+      </w:r>
+    </w:p>
+    <w:p>
+      <w:pPr>
+        <w:spacing w:after="0" w:line="276" w:lineRule="auto"/>
+        <w:rPr>
+          <w:rFonts w:ascii="Times New Roman" w:eastAsiaTheme="minorEastAsia" w:hAnsi="Times New Roman" w:cs="Times New Roman"/>
+        </w:rPr>
+      </w:pPr>
+      <w:r>
+        <w:rPr>
+          <w:rFonts w:ascii="Times New Roman" w:eastAsiaTheme="minorEastAsia" w:hAnsi="Times New Roman" w:cs="Times New Roman"/>
+        </w:rPr>
+        <w:t xml:space="preserve">  </w:t>
+      </w:r>
+      <w:proofErr w:type="spellStart"/>
+      <w:r>
+        <w:rPr>
+          <w:rFonts w:ascii="Times New Roman" w:eastAsiaTheme="minorEastAsia" w:hAnsi="Times New Roman" w:cs="Times New Roman"/>
+        </w:rPr>
+        <w:t>delay</w:t>
+      </w:r>
+      <w:proofErr w:type="spellEnd"/>
+      <w:r>
+        <w:rPr>
+          <w:rFonts w:ascii="Times New Roman" w:eastAsiaTheme="minorEastAsia" w:hAnsi="Times New Roman" w:cs="Times New Roman"/>
+        </w:rPr>
+        <w:t xml:space="preserve"> (2000); //INTERVALO DE 2 SEGUNDO ANTES DE INICIAR</w:t>
+      </w:r>
+    </w:p>
+    <w:p>
+      <w:pPr>
+        <w:spacing w:after="0" w:line="276" w:lineRule="auto"/>
+        <w:rPr>
+          <w:rFonts w:ascii="Times New Roman" w:eastAsiaTheme="minorEastAsia" w:hAnsi="Times New Roman" w:cs="Times New Roman"/>
+        </w:rPr>
+      </w:pPr>
+      <w:r>
+        <w:rPr>
+          <w:rFonts w:ascii="Times New Roman" w:eastAsiaTheme="minorEastAsia" w:hAnsi="Times New Roman" w:cs="Times New Roman"/>
+        </w:rPr>
+        <w:t>}</w:t>
+      </w:r>
+    </w:p>
+    <w:p>
+      <w:pPr>
+        <w:spacing w:after="0" w:line="276" w:lineRule="auto"/>
+        <w:rPr>
+          <w:rFonts w:ascii="Times New Roman" w:eastAsiaTheme="minorEastAsia" w:hAnsi="Times New Roman" w:cs="Times New Roman"/>
+        </w:rPr>
+      </w:pPr>
+    </w:p>
+    <w:p>
+      <w:pPr>
+        <w:spacing w:after="0" w:line="276" w:lineRule="auto"/>
         <w:rPr>
           <w:rFonts w:ascii="Times New Roman" w:eastAsiaTheme="minorEastAsia" w:hAnsi="Times New Roman" w:cs="Times New Roman"/>
           <w:b/>
           <w:bCs/>
         </w:rPr>
-        <w:t>void loop () {</w:t>
+      </w:pPr>
+      <w:proofErr w:type="spellStart"/>
+      <w:r>
+        <w:rPr>
+          <w:rFonts w:ascii="Times New Roman" w:eastAsiaTheme="minorEastAsia" w:hAnsi="Times New Roman" w:cs="Times New Roman"/>
+          <w:b/>
+          <w:bCs/>
+        </w:rPr>
+        <w:t>void</w:t>
+      </w:r>
+      <w:proofErr w:type="spellEnd"/>
+      <w:r>
+        <w:rPr>
+          <w:rFonts w:ascii="Times New Roman" w:eastAsiaTheme="minorEastAsia" w:hAnsi="Times New Roman" w:cs="Times New Roman"/>
+          <w:b/>
+          <w:bCs/>
+        </w:rPr>
+        <w:t xml:space="preserve"> loop () {</w:t>
       </w:r>
     </w:p>
     <w:p>
@@ -3548,7 +3763,21 @@
         <w:rPr>
           <w:rFonts w:ascii="Times New Roman" w:eastAsiaTheme="minorEastAsia" w:hAnsi="Times New Roman" w:cs="Times New Roman"/>
         </w:rPr>
-        <w:t xml:space="preserve">  Serial.print("Umidade: "); //IMPRIME O TEXTO NA SERIAL</w:t>
+        <w:t xml:space="preserve">  </w:t>
+      </w:r>
+      <w:proofErr w:type="spellStart"/>
+      <w:r>
+        <w:rPr>
+          <w:rFonts w:ascii="Times New Roman" w:eastAsiaTheme="minorEastAsia" w:hAnsi="Times New Roman" w:cs="Times New Roman"/>
+        </w:rPr>
+        <w:t>Serial.print</w:t>
+      </w:r>
+      <w:proofErr w:type="spellEnd"/>
+      <w:r>
+        <w:rPr>
+          <w:rFonts w:ascii="Times New Roman" w:eastAsiaTheme="minorEastAsia" w:hAnsi="Times New Roman" w:cs="Times New Roman"/>
+        </w:rPr>
+        <w:t>("Umidade: "); //IMPRIME O TEXTO NA SERIAL</w:t>
       </w:r>
     </w:p>
     <w:p>
@@ -3562,7 +3791,35 @@
         <w:rPr>
           <w:rFonts w:ascii="Times New Roman" w:eastAsiaTheme="minorEastAsia" w:hAnsi="Times New Roman" w:cs="Times New Roman"/>
         </w:rPr>
-        <w:t xml:space="preserve">  Serial.print(DHT.humidity); //IMPRIME NA SERIAL O VALOR DE UMIDADE MEDIDO</w:t>
+        <w:t xml:space="preserve">  </w:t>
+      </w:r>
+      <w:proofErr w:type="spellStart"/>
+      <w:r>
+        <w:rPr>
+          <w:rFonts w:ascii="Times New Roman" w:eastAsiaTheme="minorEastAsia" w:hAnsi="Times New Roman" w:cs="Times New Roman"/>
+        </w:rPr>
+        <w:t>Serial.print</w:t>
+      </w:r>
+      <w:proofErr w:type="spellEnd"/>
+      <w:r>
+        <w:rPr>
+          <w:rFonts w:ascii="Times New Roman" w:eastAsiaTheme="minorEastAsia" w:hAnsi="Times New Roman" w:cs="Times New Roman"/>
+        </w:rPr>
+        <w:t>(</w:t>
+      </w:r>
+      <w:proofErr w:type="spellStart"/>
+      <w:r>
+        <w:rPr>
+          <w:rFonts w:ascii="Times New Roman" w:eastAsiaTheme="minorEastAsia" w:hAnsi="Times New Roman" w:cs="Times New Roman"/>
+        </w:rPr>
+        <w:t>DHT.humidity</w:t>
+      </w:r>
+      <w:proofErr w:type="spellEnd"/>
+      <w:r>
+        <w:rPr>
+          <w:rFonts w:ascii="Times New Roman" w:eastAsiaTheme="minorEastAsia" w:hAnsi="Times New Roman" w:cs="Times New Roman"/>
+        </w:rPr>
+        <w:t>); //IMPRIME NA SERIAL O VALOR DE UMIDADE MEDIDO</w:t>
       </w:r>
     </w:p>
     <w:p>
@@ -3576,7 +3833,21 @@
         <w:rPr>
           <w:rFonts w:ascii="Times New Roman" w:eastAsiaTheme="minorEastAsia" w:hAnsi="Times New Roman" w:cs="Times New Roman"/>
         </w:rPr>
-        <w:t xml:space="preserve">  Serial.print("%"); //ESCREVE O TEXTO EM SEGUIDA</w:t>
+        <w:t xml:space="preserve">  </w:t>
+      </w:r>
+      <w:proofErr w:type="spellStart"/>
+      <w:r>
+        <w:rPr>
+          <w:rFonts w:ascii="Times New Roman" w:eastAsiaTheme="minorEastAsia" w:hAnsi="Times New Roman" w:cs="Times New Roman"/>
+        </w:rPr>
+        <w:t>Serial.print</w:t>
+      </w:r>
+      <w:proofErr w:type="spellEnd"/>
+      <w:r>
+        <w:rPr>
+          <w:rFonts w:ascii="Times New Roman" w:eastAsiaTheme="minorEastAsia" w:hAnsi="Times New Roman" w:cs="Times New Roman"/>
+        </w:rPr>
+        <w:t>("%"); //ESCREVE O TEXTO EM SEGUIDA</w:t>
       </w:r>
     </w:p>
     <w:p>
@@ -3590,7 +3861,21 @@
         <w:rPr>
           <w:rFonts w:ascii="Times New Roman" w:eastAsiaTheme="minorEastAsia" w:hAnsi="Times New Roman" w:cs="Times New Roman"/>
         </w:rPr>
-        <w:t xml:space="preserve">  Serial.print(" / Temperatura: "); //IMPRIME O TEXTO NA SERIAL</w:t>
+        <w:t xml:space="preserve">  </w:t>
+      </w:r>
+      <w:proofErr w:type="spellStart"/>
+      <w:r>
+        <w:rPr>
+          <w:rFonts w:ascii="Times New Roman" w:eastAsiaTheme="minorEastAsia" w:hAnsi="Times New Roman" w:cs="Times New Roman"/>
+        </w:rPr>
+        <w:t>Serial.print</w:t>
+      </w:r>
+      <w:proofErr w:type="spellEnd"/>
+      <w:r>
+        <w:rPr>
+          <w:rFonts w:ascii="Times New Roman" w:eastAsiaTheme="minorEastAsia" w:hAnsi="Times New Roman" w:cs="Times New Roman"/>
+        </w:rPr>
+        <w:t>(" / Temperatura: "); //IMPRIME O TEXTO NA SERIAL</w:t>
       </w:r>
     </w:p>
     <w:p>
@@ -3604,7 +3889,35 @@
         <w:rPr>
           <w:rFonts w:ascii="Times New Roman" w:eastAsiaTheme="minorEastAsia" w:hAnsi="Times New Roman" w:cs="Times New Roman"/>
         </w:rPr>
-        <w:t xml:space="preserve">  Serial.print(DHT.temperature, 0); //IMPRIME NA SERIAL O VALOR DE UMIDADE MEDIDO E REMOVE A PARTE DECIMAL</w:t>
+        <w:t xml:space="preserve">  </w:t>
+      </w:r>
+      <w:proofErr w:type="spellStart"/>
+      <w:r>
+        <w:rPr>
+          <w:rFonts w:ascii="Times New Roman" w:eastAsiaTheme="minorEastAsia" w:hAnsi="Times New Roman" w:cs="Times New Roman"/>
+        </w:rPr>
+        <w:t>Serial.print</w:t>
+      </w:r>
+      <w:proofErr w:type="spellEnd"/>
+      <w:r>
+        <w:rPr>
+          <w:rFonts w:ascii="Times New Roman" w:eastAsiaTheme="minorEastAsia" w:hAnsi="Times New Roman" w:cs="Times New Roman"/>
+        </w:rPr>
+        <w:t>(</w:t>
+      </w:r>
+      <w:proofErr w:type="spellStart"/>
+      <w:r>
+        <w:rPr>
+          <w:rFonts w:ascii="Times New Roman" w:eastAsiaTheme="minorEastAsia" w:hAnsi="Times New Roman" w:cs="Times New Roman"/>
+        </w:rPr>
+        <w:t>DHT.temperature</w:t>
+      </w:r>
+      <w:proofErr w:type="spellEnd"/>
+      <w:r>
+        <w:rPr>
+          <w:rFonts w:ascii="Times New Roman" w:eastAsiaTheme="minorEastAsia" w:hAnsi="Times New Roman" w:cs="Times New Roman"/>
+        </w:rPr>
+        <w:t>, 0); //IMPRIME NA SERIAL O VALOR DE UMIDADE MEDIDO E REMOVE A PARTE DECIMAL</w:t>
       </w:r>
     </w:p>
     <w:p>
@@ -3618,7 +3931,21 @@
         <w:rPr>
           <w:rFonts w:ascii="Times New Roman" w:eastAsiaTheme="minorEastAsia" w:hAnsi="Times New Roman" w:cs="Times New Roman"/>
         </w:rPr>
-        <w:t xml:space="preserve">  Serial.println("*C"); //IMPRIME O TEXTO NA SERIAL</w:t>
+        <w:t xml:space="preserve">  </w:t>
+      </w:r>
+      <w:proofErr w:type="spellStart"/>
+      <w:r>
+        <w:rPr>
+          <w:rFonts w:ascii="Times New Roman" w:eastAsiaTheme="minorEastAsia" w:hAnsi="Times New Roman" w:cs="Times New Roman"/>
+        </w:rPr>
+        <w:t>Serial.println</w:t>
+      </w:r>
+      <w:proofErr w:type="spellEnd"/>
+      <w:r>
+        <w:rPr>
+          <w:rFonts w:ascii="Times New Roman" w:eastAsiaTheme="minorEastAsia" w:hAnsi="Times New Roman" w:cs="Times New Roman"/>
+        </w:rPr>
+        <w:t>("*C"); //IMPRIME O TEXTO NA SERIAL</w:t>
       </w:r>
     </w:p>
     <w:p>
@@ -3632,7 +3959,21 @@
         <w:rPr>
           <w:rFonts w:ascii="Times New Roman" w:eastAsiaTheme="minorEastAsia" w:hAnsi="Times New Roman" w:cs="Times New Roman"/>
         </w:rPr>
-        <w:t xml:space="preserve">  delay (2000); //INTERVALO DE 2 SEGUNDOS * NÃO DIMINUIR ESSE VALOR</w:t>
+        <w:t xml:space="preserve">  </w:t>
+      </w:r>
+      <w:proofErr w:type="spellStart"/>
+      <w:r>
+        <w:rPr>
+          <w:rFonts w:ascii="Times New Roman" w:eastAsiaTheme="minorEastAsia" w:hAnsi="Times New Roman" w:cs="Times New Roman"/>
+        </w:rPr>
+        <w:t>delay</w:t>
+      </w:r>
+      <w:proofErr w:type="spellEnd"/>
+      <w:r>
+        <w:rPr>
+          <w:rFonts w:ascii="Times New Roman" w:eastAsiaTheme="minorEastAsia" w:hAnsi="Times New Roman" w:cs="Times New Roman"/>
+        </w:rPr>
+        <w:t xml:space="preserve"> (2000); //INTERVALO DE 2 SEGUNDOS * NÃO DIMINUIR ESSE VALOR</w:t>
       </w:r>
     </w:p>
     <w:p>
@@ -3650,11 +3991,19 @@
           <w:rFonts w:ascii="Times New Roman" w:eastAsiaTheme="minorEastAsia" w:hAnsi="Times New Roman" w:cs="Times New Roman"/>
         </w:rPr>
       </w:pPr>
-      <w:r>
-        <w:rPr>
-          <w:rFonts w:ascii="Times New Roman" w:eastAsiaTheme="minorEastAsia" w:hAnsi="Times New Roman" w:cs="Times New Roman"/>
-        </w:rPr>
-        <w:t xml:space="preserve">if (umidade = </w:t>
+      <w:proofErr w:type="spellStart"/>
+      <w:r>
+        <w:rPr>
+          <w:rFonts w:ascii="Times New Roman" w:eastAsiaTheme="minorEastAsia" w:hAnsi="Times New Roman" w:cs="Times New Roman"/>
+        </w:rPr>
+        <w:t>if</w:t>
+      </w:r>
+      <w:proofErr w:type="spellEnd"/>
+      <w:r>
+        <w:rPr>
+          <w:rFonts w:ascii="Times New Roman" w:eastAsiaTheme="minorEastAsia" w:hAnsi="Times New Roman" w:cs="Times New Roman"/>
+        </w:rPr>
+        <w:t xml:space="preserve"> (umidade = </w:t>
       </w:r>
       <w:r>
         <w:rPr>
@@ -6833,6 +7182,119 @@
     </w:lvl>
   </w:abstractNum>
   <w:abstractNum w:abstractNumId="26" w15:restartNumberingAfterBreak="0">
+    <w:nsid w:val="61FC3CEA"/>
+    <w:multiLevelType w:val="hybridMultilevel"/>
+    <w:tmpl w:val="610EC098"/>
+    <w:lvl w:ilvl="0" w:tplc="04160001">
+      <w:start w:val="1"/>
+      <w:numFmt w:val="bullet"/>
+      <w:lvlText w:val=""/>
+      <w:lvlJc w:val="left"/>
+      <w:pPr>
+        <w:ind w:left="720" w:hanging="360"/>
+      </w:pPr>
+      <w:rPr>
+        <w:rFonts w:ascii="Symbol" w:hAnsi="Symbol" w:hint="default"/>
+      </w:rPr>
+    </w:lvl>
+    <w:lvl w:ilvl="1" w:tplc="04160003" w:tentative="1">
+      <w:start w:val="1"/>
+      <w:numFmt w:val="bullet"/>
+      <w:lvlText w:val="o"/>
+      <w:lvlJc w:val="left"/>
+      <w:pPr>
+        <w:ind w:left="1440" w:hanging="360"/>
+      </w:pPr>
+      <w:rPr>
+        <w:rFonts w:ascii="Courier New" w:hAnsi="Courier New" w:cs="Courier New" w:hint="default"/>
+      </w:rPr>
+    </w:lvl>
+    <w:lvl w:ilvl="2" w:tplc="04160005" w:tentative="1">
+      <w:start w:val="1"/>
+      <w:numFmt w:val="bullet"/>
+      <w:lvlText w:val=""/>
+      <w:lvlJc w:val="left"/>
+      <w:pPr>
+        <w:ind w:left="2160" w:hanging="360"/>
+      </w:pPr>
+      <w:rPr>
+        <w:rFonts w:ascii="Wingdings" w:hAnsi="Wingdings" w:hint="default"/>
+      </w:rPr>
+    </w:lvl>
+    <w:lvl w:ilvl="3" w:tplc="04160001" w:tentative="1">
+      <w:start w:val="1"/>
+      <w:numFmt w:val="bullet"/>
+      <w:lvlText w:val=""/>
+      <w:lvlJc w:val="left"/>
+      <w:pPr>
+        <w:ind w:left="2880" w:hanging="360"/>
+      </w:pPr>
+      <w:rPr>
+        <w:rFonts w:ascii="Symbol" w:hAnsi="Symbol" w:hint="default"/>
+      </w:rPr>
+    </w:lvl>
+    <w:lvl w:ilvl="4" w:tplc="04160003" w:tentative="1">
+      <w:start w:val="1"/>
+      <w:numFmt w:val="bullet"/>
+      <w:lvlText w:val="o"/>
+      <w:lvlJc w:val="left"/>
+      <w:pPr>
+        <w:ind w:left="3600" w:hanging="360"/>
+      </w:pPr>
+      <w:rPr>
+        <w:rFonts w:ascii="Courier New" w:hAnsi="Courier New" w:cs="Courier New" w:hint="default"/>
+      </w:rPr>
+    </w:lvl>
+    <w:lvl w:ilvl="5" w:tplc="04160005" w:tentative="1">
+      <w:start w:val="1"/>
+      <w:numFmt w:val="bullet"/>
+      <w:lvlText w:val=""/>
+      <w:lvlJc w:val="left"/>
+      <w:pPr>
+        <w:ind w:left="4320" w:hanging="360"/>
+      </w:pPr>
+      <w:rPr>
+        <w:rFonts w:ascii="Wingdings" w:hAnsi="Wingdings" w:hint="default"/>
+      </w:rPr>
+    </w:lvl>
+    <w:lvl w:ilvl="6" w:tplc="04160001" w:tentative="1">
+      <w:start w:val="1"/>
+      <w:numFmt w:val="bullet"/>
+      <w:lvlText w:val=""/>
+      <w:lvlJc w:val="left"/>
+      <w:pPr>
+        <w:ind w:left="5040" w:hanging="360"/>
+      </w:pPr>
+      <w:rPr>
+        <w:rFonts w:ascii="Symbol" w:hAnsi="Symbol" w:hint="default"/>
+      </w:rPr>
+    </w:lvl>
+    <w:lvl w:ilvl="7" w:tplc="04160003" w:tentative="1">
+      <w:start w:val="1"/>
+      <w:numFmt w:val="bullet"/>
+      <w:lvlText w:val="o"/>
+      <w:lvlJc w:val="left"/>
+      <w:pPr>
+        <w:ind w:left="5760" w:hanging="360"/>
+      </w:pPr>
+      <w:rPr>
+        <w:rFonts w:ascii="Courier New" w:hAnsi="Courier New" w:cs="Courier New" w:hint="default"/>
+      </w:rPr>
+    </w:lvl>
+    <w:lvl w:ilvl="8" w:tplc="04160005" w:tentative="1">
+      <w:start w:val="1"/>
+      <w:numFmt w:val="bullet"/>
+      <w:lvlText w:val=""/>
+      <w:lvlJc w:val="left"/>
+      <w:pPr>
+        <w:ind w:left="6480" w:hanging="360"/>
+      </w:pPr>
+      <w:rPr>
+        <w:rFonts w:ascii="Wingdings" w:hAnsi="Wingdings" w:hint="default"/>
+      </w:rPr>
+    </w:lvl>
+  </w:abstractNum>
+  <w:abstractNum w:abstractNumId="27" w15:restartNumberingAfterBreak="0">
     <w:nsid w:val="682E6D3C"/>
     <w:multiLevelType w:val="hybridMultilevel"/>
     <w:tmpl w:val="FFFFFFFF"/>
@@ -6945,7 +7407,7 @@
       </w:rPr>
     </w:lvl>
   </w:abstractNum>
-  <w:abstractNum w:abstractNumId="27" w15:restartNumberingAfterBreak="0">
+  <w:abstractNum w:abstractNumId="28" w15:restartNumberingAfterBreak="0">
     <w:nsid w:val="68E152A0"/>
     <w:multiLevelType w:val="hybridMultilevel"/>
     <w:tmpl w:val="FFFFFFFF"/>
@@ -7058,7 +7520,7 @@
       </w:rPr>
     </w:lvl>
   </w:abstractNum>
-  <w:abstractNum w:abstractNumId="28" w15:restartNumberingAfterBreak="0">
+  <w:abstractNum w:abstractNumId="29" w15:restartNumberingAfterBreak="0">
     <w:nsid w:val="6EE92572"/>
     <w:multiLevelType w:val="hybridMultilevel"/>
     <w:tmpl w:val="FFFFFFFF"/>
@@ -7171,7 +7633,7 @@
       </w:rPr>
     </w:lvl>
   </w:abstractNum>
-  <w:abstractNum w:abstractNumId="29" w15:restartNumberingAfterBreak="0">
+  <w:abstractNum w:abstractNumId="30" w15:restartNumberingAfterBreak="0">
     <w:nsid w:val="7F4A18A3"/>
     <w:multiLevelType w:val="hybridMultilevel"/>
     <w:tmpl w:val="FFFFFFFF"/>
@@ -7294,10 +7756,10 @@
     <w:abstractNumId w:val="24"/>
   </w:num>
   <w:num w:numId="4">
-    <w:abstractNumId w:val="28"/>
+    <w:abstractNumId w:val="29"/>
   </w:num>
   <w:num w:numId="5">
-    <w:abstractNumId w:val="27"/>
+    <w:abstractNumId w:val="28"/>
   </w:num>
   <w:num w:numId="6">
     <w:abstractNumId w:val="25"/>
@@ -7309,7 +7771,7 @@
     <w:abstractNumId w:val="0"/>
   </w:num>
   <w:num w:numId="9">
-    <w:abstractNumId w:val="29"/>
+    <w:abstractNumId w:val="30"/>
   </w:num>
   <w:num w:numId="10">
     <w:abstractNumId w:val="14"/>
@@ -7333,7 +7795,7 @@
     <w:abstractNumId w:val="4"/>
   </w:num>
   <w:num w:numId="17">
-    <w:abstractNumId w:val="26"/>
+    <w:abstractNumId w:val="27"/>
   </w:num>
   <w:num w:numId="18">
     <w:abstractNumId w:val="1"/>
@@ -7373,6 +7835,9 @@
   </w:num>
   <w:num w:numId="30">
     <w:abstractNumId w:val="3"/>
+  </w:num>
+  <w:num w:numId="31">
+    <w:abstractNumId w:val="26"/>
   </w:num>
 </w:numbering>
 </file>

</xml_diff>